<commit_message>
Added functions for creating data in tables.
</commit_message>
<xml_diff>
--- a/FiremanPro/report/src/main/assets/report_template.docx
+++ b/FiremanPro/report/src/main/assets/report_template.docx
@@ -1674,8 +1674,6 @@
               </w:rPr>
               <w:t>Time_Extinguished</w:t>
             </w:r>
-            <w:bookmarkStart w:id="0" w:name="_GoBack"/>
-            <w:bookmarkEnd w:id="0"/>
           </w:p>
         </w:tc>
         <w:tc>
@@ -2743,6 +2741,19 @@
                 <w:szCs w:val="14"/>
               </w:rPr>
             </w:pPr>
+            <w:proofErr w:type="spellStart"/>
+            <w:r>
+              <w:rPr>
+                <w:rFonts w:ascii="Arial" w:hAnsi="Arial" w:cs="Arial"/>
+                <w:b/>
+                <w:bCs/>
+                <w:color w:val="FF0000"/>
+                <w:sz w:val="14"/>
+                <w:szCs w:val="14"/>
+              </w:rPr>
+              <w:t>aa</w:t>
+            </w:r>
+            <w:proofErr w:type="spellEnd"/>
           </w:p>
         </w:tc>
         <w:tc>
@@ -2767,6 +2778,8 @@
                 <w:szCs w:val="14"/>
               </w:rPr>
             </w:pPr>
+            <w:bookmarkStart w:id="0" w:name="_GoBack"/>
+            <w:bookmarkEnd w:id="0"/>
             <w:r>
               <w:rPr>
                 <w:rFonts w:ascii="Arial" w:hAnsi="Arial" w:cs="Arial"/>
@@ -2838,6 +2851,7 @@
                 <w:szCs w:val="14"/>
               </w:rPr>
             </w:pPr>
+            <w:proofErr w:type="spellStart"/>
             <w:r>
               <w:rPr>
                 <w:rFonts w:ascii="Arial" w:hAnsi="Arial"/>
@@ -2845,8 +2859,9 @@
                 <w:sz w:val="14"/>
                 <w:szCs w:val="14"/>
               </w:rPr>
-              <w:t>Var1</w:t>
-            </w:r>
+              <w:t>Destroyed_space</w:t>
+            </w:r>
+            <w:proofErr w:type="spellEnd"/>
           </w:p>
         </w:tc>
         <w:tc>
@@ -2871,6 +2886,17 @@
                 <w:szCs w:val="14"/>
               </w:rPr>
             </w:pPr>
+            <w:proofErr w:type="spellStart"/>
+            <w:r>
+              <w:rPr>
+                <w:rFonts w:ascii="Arial" w:hAnsi="Arial" w:cs="Arial"/>
+                <w:color w:val="FF0000"/>
+                <w:sz w:val="14"/>
+                <w:szCs w:val="14"/>
+              </w:rPr>
+              <w:t>ba</w:t>
+            </w:r>
+            <w:proofErr w:type="spellEnd"/>
           </w:p>
         </w:tc>
         <w:tc>
@@ -2990,6 +3016,19 @@
                 <w:szCs w:val="14"/>
               </w:rPr>
             </w:pPr>
+            <w:proofErr w:type="spellStart"/>
+            <w:r>
+              <w:rPr>
+                <w:rFonts w:ascii="Arial" w:hAnsi="Arial" w:cs="Arial"/>
+                <w:b/>
+                <w:bCs/>
+                <w:color w:val="FF0000"/>
+                <w:sz w:val="14"/>
+                <w:szCs w:val="14"/>
+              </w:rPr>
+              <w:t>ab</w:t>
+            </w:r>
+            <w:proofErr w:type="spellEnd"/>
           </w:p>
         </w:tc>
         <w:tc>
@@ -3737,6 +3776,19 @@
                 <w:szCs w:val="14"/>
               </w:rPr>
             </w:pPr>
+            <w:proofErr w:type="spellStart"/>
+            <w:r>
+              <w:rPr>
+                <w:rFonts w:ascii="Arial" w:hAnsi="Arial"/>
+                <w:b/>
+                <w:bCs/>
+                <w:color w:val="FF0000"/>
+                <w:sz w:val="14"/>
+                <w:szCs w:val="14"/>
+              </w:rPr>
+              <w:t>ac</w:t>
+            </w:r>
+            <w:proofErr w:type="spellEnd"/>
           </w:p>
         </w:tc>
         <w:tc>
@@ -3995,6 +4047,19 @@
                 <w:szCs w:val="14"/>
               </w:rPr>
             </w:pPr>
+            <w:proofErr w:type="spellStart"/>
+            <w:r>
+              <w:rPr>
+                <w:rFonts w:ascii="Arial" w:hAnsi="Arial"/>
+                <w:b/>
+                <w:bCs/>
+                <w:color w:val="FF0000"/>
+                <w:sz w:val="14"/>
+                <w:szCs w:val="14"/>
+              </w:rPr>
+              <w:t>bb</w:t>
+            </w:r>
+            <w:proofErr w:type="spellEnd"/>
           </w:p>
         </w:tc>
         <w:tc>
@@ -4301,6 +4366,19 @@
                 <w:szCs w:val="14"/>
               </w:rPr>
             </w:pPr>
+            <w:proofErr w:type="spellStart"/>
+            <w:r>
+              <w:rPr>
+                <w:rFonts w:ascii="Arial" w:hAnsi="Arial"/>
+                <w:b/>
+                <w:bCs/>
+                <w:color w:val="FF0000"/>
+                <w:sz w:val="14"/>
+                <w:szCs w:val="14"/>
+              </w:rPr>
+              <w:t>ab</w:t>
+            </w:r>
+            <w:proofErr w:type="spellEnd"/>
           </w:p>
         </w:tc>
         <w:tc>
@@ -5800,6 +5878,19 @@
                 <w:szCs w:val="14"/>
               </w:rPr>
             </w:pPr>
+            <w:proofErr w:type="spellStart"/>
+            <w:r>
+              <w:rPr>
+                <w:rFonts w:ascii="Arial" w:hAnsi="Arial" w:cs="Arial"/>
+                <w:b/>
+                <w:bCs/>
+                <w:color w:val="FF0000"/>
+                <w:sz w:val="14"/>
+                <w:szCs w:val="14"/>
+              </w:rPr>
+              <w:t>ac</w:t>
+            </w:r>
+            <w:proofErr w:type="spellEnd"/>
           </w:p>
         </w:tc>
         <w:tc>
@@ -7210,6 +7301,17 @@
                 <w:szCs w:val="14"/>
               </w:rPr>
             </w:pPr>
+            <w:r>
+              <w:rPr>
+                <w:rFonts w:ascii="Arial" w:hAnsi="Arial"/>
+                <w:b/>
+                <w:bCs/>
+                <w:color w:val="FF0000"/>
+                <w:sz w:val="14"/>
+                <w:szCs w:val="14"/>
+              </w:rPr>
+              <w:t>ad</w:t>
+            </w:r>
           </w:p>
         </w:tc>
         <w:tc>
@@ -8700,6 +8802,15 @@
                 <w:color w:val="FF0000"/>
               </w:rPr>
             </w:pPr>
+            <w:proofErr w:type="spellStart"/>
+            <w:r>
+              <w:rPr>
+                <w:rFonts w:ascii="Arial" w:hAnsi="Arial" w:cs="Arial"/>
+                <w:color w:val="FF0000"/>
+              </w:rPr>
+              <w:t>Location_city</w:t>
+            </w:r>
+            <w:proofErr w:type="spellEnd"/>
           </w:p>
         </w:tc>
         <w:tc>
@@ -8714,6 +8825,15 @@
                 <w:color w:val="FF0000"/>
               </w:rPr>
             </w:pPr>
+            <w:proofErr w:type="spellStart"/>
+            <w:r>
+              <w:rPr>
+                <w:rFonts w:ascii="Arial" w:hAnsi="Arial" w:cs="Arial"/>
+                <w:color w:val="FF0000"/>
+              </w:rPr>
+              <w:t>Location_place</w:t>
+            </w:r>
+            <w:proofErr w:type="spellEnd"/>
           </w:p>
         </w:tc>
         <w:tc>
@@ -8728,6 +8848,15 @@
                 <w:color w:val="FF0000"/>
               </w:rPr>
             </w:pPr>
+            <w:proofErr w:type="spellStart"/>
+            <w:r>
+              <w:rPr>
+                <w:rFonts w:ascii="Arial" w:hAnsi="Arial" w:cs="Arial"/>
+                <w:color w:val="FF0000"/>
+              </w:rPr>
+              <w:t>Location_street</w:t>
+            </w:r>
+            <w:proofErr w:type="spellEnd"/>
           </w:p>
         </w:tc>
       </w:tr>
@@ -18028,7 +18157,7 @@
 </file>
 
 <file path=customXml/itemProps1.xml><?xml version="1.0" encoding="utf-8"?>
-<ds:datastoreItem xmlns:ds="http://schemas.openxmlformats.org/officeDocument/2006/customXml" ds:itemID="{FD239475-CB2F-4629-AC62-ACCE7DDF4207}">
+<ds:datastoreItem xmlns:ds="http://schemas.openxmlformats.org/officeDocument/2006/customXml" ds:itemID="{C9BBB337-992C-4B1E-AFE1-56F136557F65}">
   <ds:schemaRefs>
     <ds:schemaRef ds:uri="http://schemas.openxmlformats.org/officeDocument/2006/bibliography"/>
   </ds:schemaRefs>

</xml_diff>

<commit_message>
Enabled making word reports for tehnical and other cases.
</commit_message>
<xml_diff>
--- a/FiremanPro/report/src/main/assets/report_template.docx
+++ b/FiremanPro/report/src/main/assets/report_template.docx
@@ -894,8 +894,6 @@
               </w:rPr>
               <w:t>Datum</w:t>
             </w:r>
-            <w:bookmarkStart w:id="0" w:name="_GoBack"/>
-            <w:bookmarkEnd w:id="0"/>
           </w:p>
         </w:tc>
         <w:tc>
@@ -2760,7 +2758,27 @@
                 <w:sz w:val="14"/>
                 <w:szCs w:val="14"/>
               </w:rPr>
-              <w:t>(1 „C“  mlaz)</w:t>
+              <w:t>(1 aparat za</w:t>
+            </w:r>
+          </w:p>
+          <w:p>
+            <w:pPr>
+              <w:jc w:val="center"/>
+              <w:rPr>
+                <w:rFonts w:ascii="Arial" w:hAnsi="Arial" w:cs="Arial"/>
+                <w:color w:val="FF0000"/>
+                <w:sz w:val="14"/>
+                <w:szCs w:val="14"/>
+              </w:rPr>
+            </w:pPr>
+            <w:r>
+              <w:rPr>
+                <w:rFonts w:ascii="Arial" w:hAnsi="Arial" w:cs="Arial"/>
+                <w:color w:val="FF0000"/>
+                <w:sz w:val="14"/>
+                <w:szCs w:val="14"/>
+              </w:rPr>
+              <w:t>gašenje požara)</w:t>
             </w:r>
           </w:p>
         </w:tc>
@@ -3612,27 +3630,27 @@
                 <w:sz w:val="14"/>
                 <w:szCs w:val="14"/>
               </w:rPr>
-              <w:t>srednji požar</w:t>
-            </w:r>
-          </w:p>
-          <w:p>
-            <w:pPr>
-              <w:jc w:val="center"/>
-              <w:rPr>
-                <w:rFonts w:ascii="Arial" w:hAnsi="Arial" w:cs="Arial"/>
-                <w:color w:val="FF0000"/>
-                <w:sz w:val="14"/>
-                <w:szCs w:val="14"/>
-              </w:rPr>
-            </w:pPr>
-            <w:r>
-              <w:rPr>
-                <w:rFonts w:ascii="Arial" w:hAnsi="Arial" w:cs="Arial"/>
-                <w:color w:val="FF0000"/>
-                <w:sz w:val="14"/>
-                <w:szCs w:val="14"/>
-              </w:rPr>
-              <w:t>(2-3 „C“ mlaza)</w:t>
+              <w:t>mali požar</w:t>
+            </w:r>
+          </w:p>
+          <w:p>
+            <w:pPr>
+              <w:jc w:val="center"/>
+              <w:rPr>
+                <w:rFonts w:ascii="Arial" w:hAnsi="Arial" w:cs="Arial"/>
+                <w:color w:val="FF0000"/>
+                <w:sz w:val="14"/>
+                <w:szCs w:val="14"/>
+              </w:rPr>
+            </w:pPr>
+            <w:r>
+              <w:rPr>
+                <w:rFonts w:ascii="Arial" w:hAnsi="Arial" w:cs="Arial"/>
+                <w:color w:val="FF0000"/>
+                <w:sz w:val="14"/>
+                <w:szCs w:val="14"/>
+              </w:rPr>
+              <w:t>(1 „C“  mlaz)</w:t>
             </w:r>
           </w:p>
         </w:tc>
@@ -4527,28 +4545,27 @@
                 <w:sz w:val="14"/>
                 <w:szCs w:val="14"/>
               </w:rPr>
-              <w:t>veliki požar</w:t>
-            </w:r>
-          </w:p>
-          <w:p>
-            <w:pPr>
-              <w:jc w:val="center"/>
-              <w:rPr>
-                <w:rFonts w:ascii="Arial" w:hAnsi="Arial" w:cs="Arial"/>
-                <w:color w:val="FF0000"/>
-                <w:sz w:val="14"/>
-                <w:szCs w:val="14"/>
-              </w:rPr>
-            </w:pPr>
-            <w:r>
-              <w:rPr>
-                <w:rFonts w:ascii="Arial" w:hAnsi="Arial" w:cs="Arial"/>
-                <w:color w:val="FF0000"/>
-                <w:spacing w:val="-8"/>
-                <w:sz w:val="14"/>
-                <w:szCs w:val="14"/>
-              </w:rPr>
-              <w:t>(više od  3 „C“ mlaza)</w:t>
+              <w:t>srednji požar</w:t>
+            </w:r>
+          </w:p>
+          <w:p>
+            <w:pPr>
+              <w:jc w:val="center"/>
+              <w:rPr>
+                <w:rFonts w:ascii="Arial" w:hAnsi="Arial" w:cs="Arial"/>
+                <w:color w:val="FF0000"/>
+                <w:sz w:val="14"/>
+                <w:szCs w:val="14"/>
+              </w:rPr>
+            </w:pPr>
+            <w:r>
+              <w:rPr>
+                <w:rFonts w:ascii="Arial" w:hAnsi="Arial" w:cs="Arial"/>
+                <w:color w:val="FF0000"/>
+                <w:sz w:val="14"/>
+                <w:szCs w:val="14"/>
+              </w:rPr>
+              <w:t>(2-3 „C“ mlaza)</w:t>
             </w:r>
           </w:p>
         </w:tc>
@@ -5479,11 +5496,43 @@
               <w:rPr>
                 <w:rFonts w:ascii="Arial" w:hAnsi="Arial" w:cs="Arial"/>
                 <w:color w:val="FF0000"/>
+                <w:sz w:val="14"/>
+                <w:szCs w:val="14"/>
+              </w:rPr>
+            </w:pPr>
+            <w:r>
+              <w:rPr>
+                <w:rFonts w:ascii="Arial" w:hAnsi="Arial" w:cs="Arial"/>
+                <w:color w:val="FF0000"/>
+                <w:sz w:val="14"/>
+                <w:szCs w:val="14"/>
+              </w:rPr>
+              <w:t>veliki požar</w:t>
+            </w:r>
+          </w:p>
+          <w:p>
+            <w:pPr>
+              <w:jc w:val="center"/>
+              <w:rPr>
+                <w:rFonts w:ascii="Arial" w:hAnsi="Arial" w:cs="Arial"/>
+                <w:color w:val="FF0000"/>
                 <w:spacing w:val="-8"/>
                 <w:sz w:val="14"/>
                 <w:szCs w:val="14"/>
               </w:rPr>
             </w:pPr>
+            <w:r>
+              <w:rPr>
+                <w:rFonts w:ascii="Arial" w:hAnsi="Arial" w:cs="Arial"/>
+                <w:color w:val="FF0000"/>
+                <w:spacing w:val="-8"/>
+                <w:sz w:val="14"/>
+                <w:szCs w:val="14"/>
+              </w:rPr>
+              <w:t>(više od  3 „C“ mlaza)</w:t>
+            </w:r>
+            <w:bookmarkStart w:id="0" w:name="_GoBack"/>
+            <w:bookmarkEnd w:id="0"/>
           </w:p>
         </w:tc>
         <w:tc>
@@ -16199,7 +16248,7 @@
 </file>
 
 <file path=customXml/itemProps1.xml><?xml version="1.0" encoding="utf-8"?>
-<ds:datastoreItem xmlns:ds="http://schemas.openxmlformats.org/officeDocument/2006/customXml" ds:itemID="{936091CB-A968-46E0-BA6D-27B925643A82}">
+<ds:datastoreItem xmlns:ds="http://schemas.openxmlformats.org/officeDocument/2006/customXml" ds:itemID="{21DB6FB4-4212-4CCA-9587-4E2D0D89B8A8}">
   <ds:schemaRefs>
     <ds:schemaRef ds:uri="http://schemas.openxmlformats.org/officeDocument/2006/bibliography"/>
   </ds:schemaRefs>

</xml_diff>